<commit_message>
add Business_Requirement_Document Assets Management.docx
</commit_message>
<xml_diff>
--- a/Dokumen/Requirement/Business_Requirement_Document Assets Management.docx
+++ b/Dokumen/Requirement/Business_Requirement_Document Assets Management.docx
@@ -77,7 +77,7 @@
               </wp:anchor>
             </w:drawing>
           </mc:Choice>
-          <mc:Fallback xmlns:cx="http://schemas.microsoft.com/office/drawing/2014/chartex" xmlns:cx1="http://schemas.microsoft.com/office/drawing/2015/9/8/chartex" xmlns:w16se="http://schemas.microsoft.com/office/word/2015/wordml/symex">
+          <mc:Fallback xmlns:w16se="http://schemas.microsoft.com/office/word/2015/wordml/symex" xmlns:cx1="http://schemas.microsoft.com/office/drawing/2015/9/8/chartex" xmlns:cx="http://schemas.microsoft.com/office/drawing/2014/chartex">
             <w:pict>
               <v:rect w14:anchorId="5541A245" id="Rectangle 3" o:spid="_x0000_s1026" alt="white rectangle for text on cover" style="position:absolute;margin-left:-16.85pt;margin-top:71.15pt;width:242.3pt;height:689.9pt;z-index:-251649024;visibility:visible;mso-wrap-style:square;mso-width-percent:0;mso-height-percent:0;mso-wrap-distance-left:9pt;mso-wrap-distance-top:0;mso-wrap-distance-right:9pt;mso-wrap-distance-bottom:0;mso-position-horizontal:absolute;mso-position-horizontal-relative:text;mso-position-vertical:absolute;mso-position-vertical-relative:page;mso-width-percent:0;mso-height-percent:0;mso-width-relative:margin;mso-height-relative:margin;v-text-anchor:middle" o:gfxdata="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" fillcolor="white [3201]" strokecolor="#c1d9cb [3208]" strokeweight="2pt">
                 <w10:wrap anchory="page"/>
@@ -504,7 +504,7 @@
                         </wp:anchor>
                       </w:drawing>
                     </mc:Choice>
-                    <mc:Fallback xmlns:cx="http://schemas.microsoft.com/office/drawing/2014/chartex" xmlns:cx1="http://schemas.microsoft.com/office/drawing/2015/9/8/chartex" xmlns:w16se="http://schemas.microsoft.com/office/word/2015/wordml/symex">
+                    <mc:Fallback xmlns:w16se="http://schemas.microsoft.com/office/word/2015/wordml/symex" xmlns:cx1="http://schemas.microsoft.com/office/drawing/2015/9/8/chartex" xmlns:cx="http://schemas.microsoft.com/office/drawing/2014/chartex">
                       <w:pict>
                         <v:line w14:anchorId="362A89A9" id="Straight Connector 6" o:spid="_x0000_s1026" alt="text divider" style="position:absolute;z-index:251675648;visibility:visible;mso-wrap-style:square;mso-wrap-distance-left:9pt;mso-wrap-distance-top:0;mso-wrap-distance-right:9pt;mso-wrap-distance-bottom:0;mso-position-horizontal:absolute;mso-position-horizontal-relative:text;mso-position-vertical:absolute;mso-position-vertical-relative:text" from="-.35pt,19.5pt" to="117.25pt,19.5pt" o:gfxdata="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" strokecolor="#082a75 [3215]" strokeweight="3pt"/>
                       </w:pict>
@@ -559,6 +559,7 @@
               </w:placeholder>
               <w15:appearance w15:val="hidden"/>
             </w:sdtPr>
+            <w:sdtEndPr/>
             <w:sdtContent>
               <w:p>
                 <w:pPr>
@@ -629,6 +630,7 @@
                 <w15:appearance w15:val="hidden"/>
                 <w:text w:multiLine="1"/>
               </w:sdtPr>
+              <w:sdtEndPr/>
               <w:sdtContent>
                 <w:r>
                   <w:rPr>
@@ -736,7 +738,7 @@
               </wp:anchor>
             </w:drawing>
           </mc:Choice>
-          <mc:Fallback xmlns:cx="http://schemas.microsoft.com/office/drawing/2014/chartex" xmlns:cx1="http://schemas.microsoft.com/office/drawing/2015/9/8/chartex" xmlns:w16se="http://schemas.microsoft.com/office/word/2015/wordml/symex">
+          <mc:Fallback xmlns:w16se="http://schemas.microsoft.com/office/word/2015/wordml/symex" xmlns:cx1="http://schemas.microsoft.com/office/drawing/2015/9/8/chartex" xmlns:cx="http://schemas.microsoft.com/office/drawing/2014/chartex">
             <w:pict>
               <v:rect w14:anchorId="78C1EC0B" id="Rectangle 2" o:spid="_x0000_s1026" alt="colored rectangle" style="position:absolute;margin-left:-59.2pt;margin-top:523.25pt;width:628.35pt;height:265.7pt;z-index:-251657216;visibility:visible;mso-wrap-style:square;mso-width-percent:0;mso-wrap-distance-left:9pt;mso-wrap-distance-top:0;mso-wrap-distance-right:9pt;mso-wrap-distance-bottom:0;mso-position-horizontal:absolute;mso-position-horizontal-relative:text;mso-position-vertical:absolute;mso-position-vertical-relative:page;mso-width-percent:0;mso-width-relative:margin;v-text-anchor:middle" o:gfxdata="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" fillcolor="#34aba2 [3206]" strokecolor="#34aba2 [3206]" strokeweight="1pt">
                 <v:fill color2="#4ec9bf [2582]" rotate="t" angle="180" colors="0 #0db6a9;40632f #25baaf;1 #77ccc3" focus="100%" type="gradient"/>
@@ -879,7 +881,7 @@
               </wp:anchor>
             </w:drawing>
           </mc:Choice>
-          <mc:Fallback xmlns:cx="http://schemas.microsoft.com/office/drawing/2014/chartex" xmlns:cx1="http://schemas.microsoft.com/office/drawing/2015/9/8/chartex" xmlns:w16se="http://schemas.microsoft.com/office/word/2015/wordml/symex">
+          <mc:Fallback xmlns:w16se="http://schemas.microsoft.com/office/word/2015/wordml/symex" xmlns:cx1="http://schemas.microsoft.com/office/drawing/2015/9/8/chartex" xmlns:cx="http://schemas.microsoft.com/office/drawing/2014/chartex">
             <w:pict>
               <v:rect w14:anchorId="606E3332" id="Rectangle 14" o:spid="_x0000_s1026" style="position:absolute;margin-left:396.35pt;margin-top:514pt;width:100.6pt;height:90.2pt;z-index:251658239;visibility:visible;mso-wrap-style:square;mso-width-percent:0;mso-height-percent:0;mso-wrap-distance-left:9pt;mso-wrap-distance-top:0;mso-wrap-distance-right:9pt;mso-wrap-distance-bottom:0;mso-position-horizontal:absolute;mso-position-horizontal-relative:text;mso-position-vertical:absolute;mso-position-vertical-relative:text;mso-width-percent:0;mso-height-percent:0;mso-width-relative:margin;mso-height-relative:margin;v-text-anchor:middle" o:gfxdata="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" fillcolor="white [3201]" strokecolor="#34aba2 [3209]" strokeweight="2pt"/>
             </w:pict>
@@ -5643,8 +5645,6 @@
         </w:rPr>
         <w:fldChar w:fldCharType="end"/>
       </w:r>
-      <w:bookmarkStart w:id="0" w:name="_GoBack"/>
-      <w:bookmarkEnd w:id="0"/>
       <w:r>
         <w:rPr>
           <w:rFonts w:ascii="Times New Roman" w:hAnsi="Times New Roman" w:cs="Times New Roman"/>
@@ -6295,7 +6295,7 @@
           <w:szCs w:val="24"/>
         </w:rPr>
       </w:pPr>
-      <w:bookmarkStart w:id="1" w:name="_Toc523237042"/>
+      <w:bookmarkStart w:id="0" w:name="_Toc523237042"/>
       <w:r>
         <w:rPr>
           <w:rFonts w:ascii="Times New Roman" w:hAnsi="Times New Roman" w:cs="Times New Roman"/>
@@ -6317,30 +6317,30 @@
         <w:pStyle w:val="Caption"/>
         <w:jc w:val="center"/>
       </w:pPr>
-      <w:bookmarkStart w:id="2" w:name="_Toc20779229"/>
+      <w:bookmarkStart w:id="1" w:name="_Toc20779229"/>
+      <w:bookmarkEnd w:id="0"/>
+      <w:r>
+        <w:t xml:space="preserve">Table </w:t>
+      </w:r>
+      <w:r>
+        <w:fldChar w:fldCharType="begin"/>
+      </w:r>
+      <w:r>
+        <w:instrText xml:space="preserve"> SEQ Table \* ARABIC </w:instrText>
+      </w:r>
+      <w:r>
+        <w:fldChar w:fldCharType="separate"/>
+      </w:r>
+      <w:r>
+        <w:t>1</w:t>
+      </w:r>
+      <w:r>
+        <w:fldChar w:fldCharType="end"/>
+      </w:r>
+      <w:r>
+        <w:t xml:space="preserve"> Roles and Responsibilities</w:t>
+      </w:r>
       <w:bookmarkEnd w:id="1"/>
-      <w:r>
-        <w:t xml:space="preserve">Table </w:t>
-      </w:r>
-      <w:r>
-        <w:fldChar w:fldCharType="begin"/>
-      </w:r>
-      <w:r>
-        <w:instrText xml:space="preserve"> SEQ Table \* ARABIC </w:instrText>
-      </w:r>
-      <w:r>
-        <w:fldChar w:fldCharType="separate"/>
-      </w:r>
-      <w:r>
-        <w:t>1</w:t>
-      </w:r>
-      <w:r>
-        <w:fldChar w:fldCharType="end"/>
-      </w:r>
-      <w:r>
-        <w:t xml:space="preserve"> Roles and Responsibilities</w:t>
-      </w:r>
-      <w:bookmarkEnd w:id="2"/>
     </w:p>
     <w:tbl>
       <w:tblPr>
@@ -6474,7 +6474,7 @@
                 <w:i/>
               </w:rPr>
             </w:pPr>
-            <w:bookmarkStart w:id="3" w:name="_Hlk522795904"/>
+            <w:bookmarkStart w:id="2" w:name="_Hlk522795904"/>
             <w:r>
               <w:rPr>
                 <w:i/>
@@ -6741,7 +6741,7 @@
           </w:p>
         </w:tc>
       </w:tr>
-      <w:bookmarkEnd w:id="3"/>
+      <w:bookmarkEnd w:id="2"/>
     </w:tbl>
     <w:p>
       <w:pPr>
@@ -6792,9 +6792,9 @@
         <w:lastRenderedPageBreak/>
         <w:tab/>
       </w:r>
-      <w:bookmarkStart w:id="4" w:name="_Toc522786406"/>
-      <w:bookmarkStart w:id="5" w:name="_Toc523237009"/>
-      <w:bookmarkStart w:id="6" w:name="_Toc20779153"/>
+      <w:bookmarkStart w:id="3" w:name="_Toc522786406"/>
+      <w:bookmarkStart w:id="4" w:name="_Toc523237009"/>
+      <w:bookmarkStart w:id="5" w:name="_Toc20779153"/>
       <w:r>
         <w:rPr>
           <w:rFonts w:ascii="Times New Roman" w:hAnsi="Times New Roman" w:cs="Times New Roman"/>
@@ -6803,9 +6803,9 @@
         </w:rPr>
         <w:t>Background</w:t>
       </w:r>
+      <w:bookmarkEnd w:id="3"/>
       <w:bookmarkEnd w:id="4"/>
       <w:bookmarkEnd w:id="5"/>
-      <w:bookmarkEnd w:id="6"/>
     </w:p>
     <w:p>
       <w:pPr>
@@ -6816,7 +6816,7 @@
           <w:szCs w:val="24"/>
         </w:rPr>
       </w:pPr>
-      <w:bookmarkStart w:id="7" w:name="_Toc523237011"/>
+      <w:bookmarkStart w:id="6" w:name="_Toc523237011"/>
       <w:r>
         <w:rPr>
           <w:rFonts w:ascii="Times New Roman" w:hAnsi="Times New Roman" w:cs="Times New Roman"/>
@@ -6878,7 +6878,7 @@
           <w:szCs w:val="24"/>
         </w:rPr>
       </w:pPr>
-      <w:bookmarkStart w:id="8" w:name="_Toc20779154"/>
+      <w:bookmarkStart w:id="7" w:name="_Toc20779154"/>
       <w:r>
         <w:rPr>
           <w:rFonts w:ascii="Times New Roman" w:hAnsi="Times New Roman" w:cs="Times New Roman"/>
@@ -6887,8 +6887,8 @@
         </w:rPr>
         <w:t>Scope Summary</w:t>
       </w:r>
+      <w:bookmarkEnd w:id="6"/>
       <w:bookmarkEnd w:id="7"/>
-      <w:bookmarkEnd w:id="8"/>
     </w:p>
     <w:p>
       <w:pPr>
@@ -6909,10 +6909,10 @@
           <w:szCs w:val="26"/>
         </w:rPr>
       </w:pPr>
-      <w:bookmarkStart w:id="9" w:name="_Toc20779059"/>
-      <w:bookmarkStart w:id="10" w:name="_Toc20779155"/>
+      <w:bookmarkStart w:id="8" w:name="_Toc20779059"/>
+      <w:bookmarkStart w:id="9" w:name="_Toc20779155"/>
+      <w:bookmarkEnd w:id="8"/>
       <w:bookmarkEnd w:id="9"/>
-      <w:bookmarkEnd w:id="10"/>
     </w:p>
     <w:p>
       <w:pPr>
@@ -6922,11 +6922,11 @@
           <w:numId w:val="7"/>
         </w:numPr>
       </w:pPr>
-      <w:bookmarkStart w:id="11" w:name="_Toc20779156"/>
+      <w:bookmarkStart w:id="10" w:name="_Toc20779156"/>
       <w:r>
         <w:t>Mendigitalisasi proses pengelolaan serta peminjaan inventaris perusahan kedalam sebuah aplikasi desktop</w:t>
       </w:r>
-      <w:bookmarkEnd w:id="11"/>
+      <w:bookmarkEnd w:id="10"/>
     </w:p>
     <w:p>
       <w:pPr>
@@ -6936,11 +6936,11 @@
           <w:numId w:val="7"/>
         </w:numPr>
       </w:pPr>
-      <w:bookmarkStart w:id="12" w:name="_Toc20779157"/>
+      <w:bookmarkStart w:id="11" w:name="_Toc20779157"/>
       <w:r>
         <w:t>Dapat melakukan proses pengelolaan supplier, item, peminjaman</w:t>
       </w:r>
-      <w:bookmarkEnd w:id="12"/>
+      <w:bookmarkEnd w:id="11"/>
     </w:p>
     <w:p>
       <w:pPr>
@@ -6950,11 +6950,11 @@
           <w:numId w:val="7"/>
         </w:numPr>
       </w:pPr>
-      <w:bookmarkStart w:id="13" w:name="_Toc20779158"/>
+      <w:bookmarkStart w:id="12" w:name="_Toc20779158"/>
       <w:r>
         <w:t>Dapat melakukan proses pengajuan peminjaman inventaris</w:t>
       </w:r>
-      <w:bookmarkEnd w:id="13"/>
+      <w:bookmarkEnd w:id="12"/>
     </w:p>
     <w:p>
       <w:pPr>
@@ -6964,11 +6964,11 @@
           <w:numId w:val="7"/>
         </w:numPr>
       </w:pPr>
-      <w:bookmarkStart w:id="14" w:name="_Toc20779159"/>
+      <w:bookmarkStart w:id="13" w:name="_Toc20779159"/>
       <w:r>
         <w:t>Dapat melakukan proses persetujuan atau penolakan pengajuan peminjaman inventaris</w:t>
       </w:r>
-      <w:bookmarkEnd w:id="14"/>
+      <w:bookmarkEnd w:id="13"/>
     </w:p>
     <w:p>
       <w:pPr>
@@ -6978,7 +6978,7 @@
           <w:numId w:val="7"/>
         </w:numPr>
       </w:pPr>
-      <w:bookmarkStart w:id="15" w:name="_Toc20779160"/>
+      <w:bookmarkStart w:id="14" w:name="_Toc20779160"/>
       <w:r>
         <w:t>Dapat melakukan</w:t>
       </w:r>
@@ -6988,7 +6988,7 @@
       <w:r>
         <w:t>pengembalian barang pinjaman</w:t>
       </w:r>
-      <w:bookmarkEnd w:id="15"/>
+      <w:bookmarkEnd w:id="14"/>
     </w:p>
     <w:p/>
     <w:p/>
@@ -7039,7 +7039,7 @@
           <w:lang w:val="en-ID" w:eastAsia="en-ID"/>
         </w:rPr>
       </w:pPr>
-      <w:bookmarkStart w:id="16" w:name="_Toc20779161"/>
+      <w:bookmarkStart w:id="15" w:name="_Toc20779161"/>
       <w:r>
         <w:rPr>
           <w:rFonts w:ascii="Times New Roman" w:hAnsi="Times New Roman" w:cs="Times New Roman"/>
@@ -7059,7 +7059,7 @@
         </w:rPr>
         <w:t>Timeline</w:t>
       </w:r>
-      <w:bookmarkEnd w:id="16"/>
+      <w:bookmarkEnd w:id="15"/>
     </w:p>
     <w:p>
       <w:pPr>
@@ -7133,7 +7133,7 @@
         <w:pStyle w:val="Caption"/>
         <w:jc w:val="center"/>
       </w:pPr>
-      <w:bookmarkStart w:id="17" w:name="_Toc20779259"/>
+      <w:bookmarkStart w:id="16" w:name="_Toc20779259"/>
       <w:r>
         <w:t xml:space="preserve">Figure </w:t>
       </w:r>
@@ -7155,7 +7155,7 @@
       <w:r>
         <w:t xml:space="preserve"> - Project Planning</w:t>
       </w:r>
-      <w:bookmarkEnd w:id="17"/>
+      <w:bookmarkEnd w:id="16"/>
     </w:p>
     <w:p>
       <w:pPr>
@@ -7340,7 +7340,7 @@
           <w:lang w:val="en-ID" w:eastAsia="en-ID"/>
         </w:rPr>
       </w:pPr>
-      <w:bookmarkStart w:id="18" w:name="_Toc20779162"/>
+      <w:bookmarkStart w:id="17" w:name="_Toc20779162"/>
       <w:r>
         <w:rPr>
           <w:rFonts w:ascii="Times New Roman" w:hAnsi="Times New Roman" w:cs="Times New Roman"/>
@@ -7352,7 +7352,7 @@
         <w:lastRenderedPageBreak/>
         <w:t>Business Process</w:t>
       </w:r>
-      <w:bookmarkEnd w:id="18"/>
+      <w:bookmarkEnd w:id="17"/>
       <w:r>
         <w:rPr>
           <w:rFonts w:ascii="Times New Roman" w:hAnsi="Times New Roman" w:cs="Times New Roman"/>
@@ -7444,7 +7444,7 @@
           <w:rFonts w:ascii="Times New Roman" w:hAnsi="Times New Roman" w:cs="Times New Roman"/>
         </w:rPr>
       </w:pPr>
-      <w:bookmarkStart w:id="19" w:name="_Toc20779260"/>
+      <w:bookmarkStart w:id="18" w:name="_Toc20779260"/>
       <w:r>
         <w:t xml:space="preserve">Figure </w:t>
       </w:r>
@@ -7466,7 +7466,7 @@
       <w:r>
         <w:t xml:space="preserve"> Bussiness Process</w:t>
       </w:r>
-      <w:bookmarkEnd w:id="19"/>
+      <w:bookmarkEnd w:id="18"/>
     </w:p>
     <w:p>
       <w:pPr>
@@ -7503,6 +7503,14 @@
           <w:lang w:val="en-ID" w:eastAsia="en-ID"/>
         </w:rPr>
         <w:instrText xml:space="preserve"> REF _Ref117609 \h  \* MERGEFORMAT </w:instrText>
+      </w:r>
+      <w:r>
+        <w:rPr>
+          <w:rFonts w:ascii="Times New Roman" w:hAnsi="Times New Roman" w:cs="Times New Roman"/>
+          <w:noProof/>
+          <w:szCs w:val="24"/>
+          <w:lang w:val="en-ID" w:eastAsia="en-ID"/>
+        </w:rPr>
       </w:r>
       <w:r>
         <w:rPr>
@@ -8310,10 +8318,10 @@
           <w:lang w:val="en-ID" w:eastAsia="en-ID"/>
         </w:rPr>
       </w:pPr>
-      <w:bookmarkStart w:id="20" w:name="_Toc20779067"/>
-      <w:bookmarkStart w:id="21" w:name="_Toc20779163"/>
+      <w:bookmarkStart w:id="19" w:name="_Toc20779067"/>
+      <w:bookmarkStart w:id="20" w:name="_Toc20779163"/>
+      <w:bookmarkEnd w:id="19"/>
       <w:bookmarkEnd w:id="20"/>
-      <w:bookmarkEnd w:id="21"/>
     </w:p>
     <w:p>
       <w:pPr>
@@ -8328,7 +8336,7 @@
           <w:szCs w:val="24"/>
         </w:rPr>
       </w:pPr>
-      <w:bookmarkStart w:id="22" w:name="_Toc20779164"/>
+      <w:bookmarkStart w:id="21" w:name="_Toc20779164"/>
       <w:r>
         <w:rPr>
           <w:rFonts w:ascii="Times New Roman" w:hAnsi="Times New Roman" w:cs="Times New Roman"/>
@@ -8347,7 +8355,7 @@
         </w:rPr>
         <w:t xml:space="preserve"> (Prototype)</w:t>
       </w:r>
-      <w:bookmarkEnd w:id="22"/>
+      <w:bookmarkEnd w:id="21"/>
     </w:p>
     <w:p>
       <w:pPr>
@@ -8368,7 +8376,7 @@
           <w:lang w:val="en-ID" w:eastAsia="en-ID"/>
         </w:rPr>
       </w:pPr>
-      <w:bookmarkStart w:id="23" w:name="_Toc20779165"/>
+      <w:bookmarkStart w:id="22" w:name="_Toc20779165"/>
       <w:r>
         <w:rPr>
           <w:rFonts w:ascii="Times New Roman" w:hAnsi="Times New Roman" w:cs="Times New Roman"/>
@@ -8387,7 +8395,7 @@
         </w:rPr>
         <w:t xml:space="preserve"> Page</w:t>
       </w:r>
-      <w:bookmarkEnd w:id="23"/>
+      <w:bookmarkEnd w:id="22"/>
     </w:p>
     <w:p>
       <w:pPr>
@@ -8451,7 +8459,7 @@
           <w:rFonts w:ascii="Times New Roman" w:hAnsi="Times New Roman" w:cs="Times New Roman"/>
         </w:rPr>
       </w:pPr>
-      <w:bookmarkStart w:id="24" w:name="_Toc20779261"/>
+      <w:bookmarkStart w:id="23" w:name="_Toc20779261"/>
       <w:r>
         <w:t xml:space="preserve">Figure </w:t>
       </w:r>
@@ -8473,7 +8481,7 @@
       <w:r>
         <w:t xml:space="preserve"> - Mock Up Dashboard</w:t>
       </w:r>
-      <w:bookmarkEnd w:id="24"/>
+      <w:bookmarkEnd w:id="23"/>
     </w:p>
     <w:p>
       <w:pPr>
@@ -8647,7 +8655,7 @@
           <w:lang w:val="en-ID" w:eastAsia="en-ID"/>
         </w:rPr>
       </w:pPr>
-      <w:bookmarkStart w:id="25" w:name="_Toc20779166"/>
+      <w:bookmarkStart w:id="24" w:name="_Toc20779166"/>
       <w:r>
         <w:rPr>
           <w:rFonts w:ascii="Times New Roman" w:hAnsi="Times New Roman" w:cs="Times New Roman"/>
@@ -8657,7 +8665,7 @@
         </w:rPr>
         <w:t>Supplier Page</w:t>
       </w:r>
-      <w:bookmarkEnd w:id="25"/>
+      <w:bookmarkEnd w:id="24"/>
     </w:p>
     <w:p>
       <w:pPr>
@@ -8729,7 +8737,7 @@
           <w:rFonts w:ascii="Times New Roman" w:hAnsi="Times New Roman" w:cs="Times New Roman"/>
         </w:rPr>
       </w:pPr>
-      <w:bookmarkStart w:id="26" w:name="_Toc20779262"/>
+      <w:bookmarkStart w:id="25" w:name="_Toc20779262"/>
       <w:r>
         <w:t xml:space="preserve">Figure </w:t>
       </w:r>
@@ -8751,7 +8759,7 @@
       <w:r>
         <w:t xml:space="preserve"> - Supplier Page</w:t>
       </w:r>
-      <w:bookmarkEnd w:id="26"/>
+      <w:bookmarkEnd w:id="25"/>
     </w:p>
     <w:p>
       <w:pPr>
@@ -8984,7 +8992,7 @@
         <w:pStyle w:val="Caption"/>
         <w:jc w:val="center"/>
       </w:pPr>
-      <w:bookmarkStart w:id="27" w:name="_Toc20779230"/>
+      <w:bookmarkStart w:id="26" w:name="_Toc20779230"/>
       <w:r>
         <w:t xml:space="preserve">Table </w:t>
       </w:r>
@@ -9009,7 +9017,7 @@
       <w:r>
         <w:t>Daftar Nama Ikon/Gambar/Tulisan pada Halaman Dashboard karyawan</w:t>
       </w:r>
-      <w:bookmarkEnd w:id="27"/>
+      <w:bookmarkEnd w:id="26"/>
     </w:p>
     <w:tbl>
       <w:tblPr>
@@ -9324,6 +9332,13 @@
                 <w:szCs w:val="24"/>
                 <w:lang w:val="en-ID" w:eastAsia="en-ID"/>
               </w:rPr>
+            </w:r>
+            <w:r>
+              <w:rPr>
+                <w:rFonts w:ascii="Times New Roman" w:hAnsi="Times New Roman" w:cs="Times New Roman"/>
+                <w:szCs w:val="24"/>
+                <w:lang w:val="en-ID" w:eastAsia="en-ID"/>
+              </w:rPr>
               <w:fldChar w:fldCharType="separate"/>
             </w:r>
             <w:r>
@@ -9664,6 +9679,14 @@
                 <w:szCs w:val="24"/>
                 <w:lang w:val="en-ID" w:eastAsia="en-ID"/>
               </w:rPr>
+            </w:r>
+            <w:r>
+              <w:rPr>
+                <w:rFonts w:ascii="Times New Roman" w:hAnsi="Times New Roman" w:cs="Times New Roman"/>
+                <w:noProof/>
+                <w:szCs w:val="24"/>
+                <w:lang w:val="en-ID" w:eastAsia="en-ID"/>
+              </w:rPr>
               <w:fldChar w:fldCharType="separate"/>
             </w:r>
             <w:r>
@@ -9753,7 +9776,7 @@
           <w:lang w:val="en-ID" w:eastAsia="en-ID"/>
         </w:rPr>
       </w:pPr>
-      <w:bookmarkStart w:id="28" w:name="_Toc20779167"/>
+      <w:bookmarkStart w:id="27" w:name="_Toc20779167"/>
       <w:r>
         <w:rPr>
           <w:rFonts w:ascii="Times New Roman" w:hAnsi="Times New Roman" w:cs="Times New Roman"/>
@@ -9764,7 +9787,7 @@
         <w:lastRenderedPageBreak/>
         <w:t>Request Page</w:t>
       </w:r>
-      <w:bookmarkEnd w:id="28"/>
+      <w:bookmarkEnd w:id="27"/>
     </w:p>
     <w:p>
       <w:pPr>
@@ -9816,7 +9839,7 @@
         <w:pStyle w:val="Caption"/>
         <w:jc w:val="center"/>
       </w:pPr>
-      <w:bookmarkStart w:id="29" w:name="_Toc20779263"/>
+      <w:bookmarkStart w:id="28" w:name="_Toc20779263"/>
       <w:r>
         <w:t xml:space="preserve">Figure </w:t>
       </w:r>
@@ -9838,7 +9861,7 @@
       <w:r>
         <w:t xml:space="preserve"> Halaman Penamanbahan Request</w:t>
       </w:r>
-      <w:bookmarkEnd w:id="29"/>
+      <w:bookmarkEnd w:id="28"/>
     </w:p>
     <w:p>
       <w:pPr>
@@ -10047,11 +10070,12 @@
           <w:lang w:val="en-ID" w:eastAsia="en-ID"/>
         </w:rPr>
       </w:pPr>
-      <w:bookmarkStart w:id="30" w:name="_Toc20779168"/>
+      <w:bookmarkStart w:id="29" w:name="_Toc20779168"/>
       <w:r>
         <w:rPr>
           <w:rFonts w:ascii="Times New Roman" w:hAnsi="Times New Roman" w:cs="Times New Roman"/>
           <w:i/>
+          <w:noProof/>
         </w:rPr>
         <w:lastRenderedPageBreak/>
         <w:drawing>
@@ -10119,7 +10143,7 @@
         </w:rPr>
         <w:t>LAMPIRAN</w:t>
       </w:r>
-      <w:bookmarkEnd w:id="30"/>
+      <w:bookmarkEnd w:id="29"/>
     </w:p>
     <w:p>
       <w:pPr>
@@ -10132,7 +10156,7 @@
         <w:pStyle w:val="Caption"/>
         <w:jc w:val="center"/>
       </w:pPr>
-      <w:bookmarkStart w:id="31" w:name="_Toc20779273"/>
+      <w:bookmarkStart w:id="30" w:name="_Toc20779273"/>
       <w:r>
         <w:rPr>
           <w:rFonts w:ascii="Times New Roman" w:hAnsi="Times New Roman" w:cs="Times New Roman"/>
@@ -10216,7 +10240,7 @@
       <w:r>
         <w:t xml:space="preserve"> - Approver Page</w:t>
       </w:r>
-      <w:bookmarkEnd w:id="31"/>
+      <w:bookmarkEnd w:id="30"/>
     </w:p>
     <w:p>
       <w:pPr>
@@ -10229,7 +10253,7 @@
         <w:pStyle w:val="Caption"/>
         <w:jc w:val="center"/>
       </w:pPr>
-      <w:bookmarkStart w:id="32" w:name="_Toc20779274"/>
+      <w:bookmarkStart w:id="31" w:name="_Toc20779274"/>
       <w:r>
         <w:t xml:space="preserve">Lampiran  </w:t>
       </w:r>
@@ -10251,7 +10275,7 @@
       <w:r>
         <w:t xml:space="preserve"> - Halaman Pengajuan Peminjaman Barang</w:t>
       </w:r>
-      <w:bookmarkEnd w:id="32"/>
+      <w:bookmarkEnd w:id="31"/>
     </w:p>
     <w:p>
       <w:pPr>
@@ -10313,7 +10337,7 @@
         <w:pStyle w:val="Caption"/>
         <w:jc w:val="center"/>
       </w:pPr>
-      <w:bookmarkStart w:id="33" w:name="_Toc20779275"/>
+      <w:bookmarkStart w:id="32" w:name="_Toc20779275"/>
       <w:r>
         <w:rPr>
           <w:rFonts w:ascii="Times New Roman" w:hAnsi="Times New Roman" w:cs="Times New Roman"/>
@@ -10398,7 +10422,7 @@
       <w:r>
         <w:t xml:space="preserve"> - Halaman Category</w:t>
       </w:r>
-      <w:bookmarkEnd w:id="33"/>
+      <w:bookmarkEnd w:id="32"/>
     </w:p>
     <w:p>
       <w:pPr>
@@ -10489,7 +10513,7 @@
         <w:pStyle w:val="Caption"/>
         <w:jc w:val="center"/>
       </w:pPr>
-      <w:bookmarkStart w:id="34" w:name="_Toc20779276"/>
+      <w:bookmarkStart w:id="33" w:name="_Toc20779276"/>
       <w:r>
         <w:t xml:space="preserve">Lampiran  </w:t>
       </w:r>
@@ -10511,7 +10535,7 @@
       <w:r>
         <w:t xml:space="preserve"> - Dashboard</w:t>
       </w:r>
-      <w:bookmarkEnd w:id="34"/>
+      <w:bookmarkEnd w:id="33"/>
     </w:p>
     <w:p>
       <w:pPr>
@@ -10552,7 +10576,7 @@
         <w:pStyle w:val="Caption"/>
         <w:jc w:val="center"/>
       </w:pPr>
-      <w:bookmarkStart w:id="35" w:name="_Toc20779277"/>
+      <w:bookmarkStart w:id="34" w:name="_Toc20779277"/>
       <w:r>
         <w:rPr>
           <w:rFonts w:ascii="Times New Roman" w:hAnsi="Times New Roman" w:cs="Times New Roman"/>
@@ -10699,7 +10723,7 @@
       <w:r>
         <w:t xml:space="preserve"> - Halaman Item</w:t>
       </w:r>
-      <w:bookmarkEnd w:id="35"/>
+      <w:bookmarkEnd w:id="34"/>
     </w:p>
     <w:p>
       <w:pPr>
@@ -10711,12 +10735,8 @@
       <w:pPr>
         <w:pStyle w:val="Caption"/>
         <w:jc w:val="center"/>
-        <w:rPr>
-          <w:rFonts w:ascii="Times New Roman" w:hAnsi="Times New Roman" w:cs="Times New Roman"/>
-          <w:i/>
-        </w:rPr>
-      </w:pPr>
-      <w:bookmarkStart w:id="36" w:name="_Toc20779278"/>
+      </w:pPr>
+      <w:bookmarkStart w:id="35" w:name="_Toc20779278"/>
       <w:r>
         <w:t xml:space="preserve">Lampiran  </w:t>
       </w:r>
@@ -10738,6 +10758,28 @@
       <w:r>
         <w:t xml:space="preserve"> - Halaman Supplier</w:t>
       </w:r>
+      <w:bookmarkEnd w:id="35"/>
+    </w:p>
+    <w:p>
+      <w:pPr>
+        <w:rPr>
+          <w:lang w:val="en-ID" w:eastAsia="en-ID"/>
+        </w:rPr>
+      </w:pPr>
+    </w:p>
+    <w:p>
+      <w:pPr>
+        <w:rPr>
+          <w:lang w:val="en-ID" w:eastAsia="en-ID"/>
+        </w:rPr>
+      </w:pPr>
+      <w:r>
+        <w:rPr>
+          <w:lang w:val="en-ID" w:eastAsia="en-ID"/>
+        </w:rPr>
+        <w:t>Putri coba</w:t>
+      </w:r>
+      <w:bookmarkStart w:id="36" w:name="_GoBack"/>
       <w:bookmarkEnd w:id="36"/>
     </w:p>
     <w:sectPr>
@@ -11170,7 +11212,7 @@
           <w:rPr>
             <w:noProof/>
           </w:rPr>
-          <w:t>19</w:t>
+          <w:t>18</w:t>
         </w:r>
         <w:r>
           <w:rPr>
@@ -11599,7 +11641,7 @@
         <v:path o:extrusionok="f" gradientshapeok="t" o:connecttype="rect"/>
         <o:lock v:ext="edit" aspectratio="t"/>
       </v:shapetype>
-      <v:shape id="_x0000_i1102" type="#_x0000_t75" style="width:17.25pt;height:13.5pt;visibility:visible" o:bullet="t">
+      <v:shape id="_x0000_i1027" type="#_x0000_t75" style="width:16.85pt;height:13.1pt;visibility:visible" o:bullet="t">
         <v:imagedata r:id="rId1" o:title=""/>
       </v:shape>
     </w:pict>
@@ -15972,16 +16014,16 @@
     <w:charset w:val="00"/>
     <w:family w:val="swiss"/>
     <w:pitch w:val="variable"/>
-    <w:sig w:usb0="E4002EFF" w:usb1="C000247B" w:usb2="00000009" w:usb3="00000000" w:csb0="000001FF" w:csb1="00000000"/>
+    <w:sig w:usb0="E0002AFF" w:usb1="C000247B" w:usb2="00000009" w:usb3="00000000" w:csb0="000001FF" w:csb1="00000000"/>
   </w:font>
   <w:font w:name="MS Mincho">
-    <w:altName w:val="MS Gothic"/>
+    <w:altName w:val="ＭＳ 明朝"/>
     <w:panose1 w:val="02020609040205080304"/>
     <w:charset w:val="80"/>
     <w:family w:val="roman"/>
     <w:notTrueType/>
     <w:pitch w:val="fixed"/>
-    <w:sig w:usb0="00000000" w:usb1="08070000" w:usb2="00000010" w:usb3="00000000" w:csb0="00020000" w:csb1="00000000"/>
+    <w:sig w:usb0="00000001" w:usb1="08070000" w:usb2="00000010" w:usb3="00000000" w:csb0="00020000" w:csb1="00000000"/>
   </w:font>
   <w:font w:name="MS Gothic">
     <w:altName w:val="ＭＳ ゴシック"/>
@@ -16031,7 +16073,7 @@
     <w:charset w:val="00"/>
     <w:family w:val="swiss"/>
     <w:pitch w:val="variable"/>
-    <w:sig w:usb0="E4002EFF" w:usb1="C000247B" w:usb2="00000009" w:usb3="00000000" w:csb0="000001FF" w:csb1="00000000"/>
+    <w:sig w:usb0="E0002AFF" w:usb1="C000247B" w:usb2="00000009" w:usb3="00000000" w:csb0="000001FF" w:csb1="00000000"/>
   </w:font>
 </w:fonts>
 </file>
@@ -16063,6 +16105,7 @@
     <w:rsid w:val="00A66E16"/>
     <w:rsid w:val="00AB4C6B"/>
     <w:rsid w:val="00B07107"/>
+    <w:rsid w:val="00BC3224"/>
     <w:rsid w:val="00BD2802"/>
     <w:rsid w:val="00C5656E"/>
     <w:rsid w:val="00CC3788"/>
@@ -16087,8 +16130,8 @@
   </m:mathPr>
   <w:themeFontLang w:val="en-ID"/>
   <w:clrSchemeMapping w:bg1="light1" w:t1="dark1" w:bg2="light2" w:t2="dark2" w:accent1="accent1" w:accent2="accent2" w:accent3="accent3" w:accent4="accent4" w:accent5="accent5" w:accent6="accent6" w:hyperlink="hyperlink" w:followedHyperlink="followedHyperlink"/>
-  <w:decimalSymbol w:val=","/>
-  <w:listSeparator w:val=";"/>
+  <w:decimalSymbol w:val="."/>
+  <w:listSeparator w:val=","/>
   <w15:chartTrackingRefBased/>
 </w:settings>
 </file>
@@ -16868,7 +16911,7 @@
 </file>
 
 <file path=customXml/itemProps2.xml><?xml version="1.0" encoding="utf-8"?>
-<ds:datastoreItem xmlns:ds="http://schemas.openxmlformats.org/officeDocument/2006/customXml" ds:itemID="{0559C425-5265-44E8-B24B-77A3E027A7CF}">
+<ds:datastoreItem xmlns:ds="http://schemas.openxmlformats.org/officeDocument/2006/customXml" ds:itemID="{0ADAB325-DF3E-45EE-8B92-E855D6ADC419}">
   <ds:schemaRefs>
     <ds:schemaRef ds:uri="http://schemas.openxmlformats.org/officeDocument/2006/bibliography"/>
   </ds:schemaRefs>

</xml_diff>